<commit_message>
Redesigning Methodable's by removing MethodExecutor.
</commit_message>
<xml_diff>
--- a/docs/Methods_map.docx
+++ b/docs/Methods_map.docx
@@ -681,7 +681,15 @@
                 <w:sz w:val="18"/>
                 <w:szCs w:val="18"/>
               </w:rPr>
-              <w:t>RETRIEVE_ALL_TAGS</w:t>
+              <w:t>RETRIEVE_</w:t>
+            </w:r>
+            <w:r>
+              <w:rPr>
+                <w:rFonts w:ascii="Consolas" w:hAnsi="Consolas"/>
+                <w:sz w:val="18"/>
+                <w:szCs w:val="18"/>
+              </w:rPr>
+              <w:t>TAGS</w:t>
             </w:r>
           </w:p>
         </w:tc>
@@ -721,7 +729,7 @@
                 <w:sz w:val="18"/>
                 <w:szCs w:val="18"/>
               </w:rPr>
-              <w:t xml:space="preserve"> for all tags with opening and closing </w:t>
+              <w:t xml:space="preserve"> for tags with opening and closing </w:t>
             </w:r>
             <w:r>
               <w:rPr>
@@ -755,6 +763,22 @@
               </w:rPr>
               <w:t>CONTENT</w:t>
             </w:r>
+            <w:r>
+              <w:rPr>
+                <w:rFonts w:ascii="Consolas" w:hAnsi="Consolas"/>
+                <w:sz w:val="18"/>
+                <w:szCs w:val="18"/>
+              </w:rPr>
+              <w:br/>
+            </w:r>
+            <w:r>
+              <w:rPr>
+                <w:rFonts w:ascii="Consolas" w:hAnsi="Consolas"/>
+                <w:sz w:val="18"/>
+                <w:szCs w:val="18"/>
+              </w:rPr>
+              <w:t>CONTENT</w:t>
+            </w:r>
           </w:p>
         </w:tc>
         <w:tc>
@@ -771,6 +795,24 @@
                 <w:szCs w:val="18"/>
               </w:rPr>
             </w:pPr>
+            <w:r>
+              <w:rPr>
+                <w:rFonts w:ascii="Consolas" w:hAnsi="Consolas"/>
+                <w:sz w:val="18"/>
+                <w:szCs w:val="18"/>
+              </w:rPr>
+              <w:t>CONTENT</w:t>
+            </w:r>
+            <w:bookmarkStart w:id="0" w:name="_GoBack"/>
+            <w:bookmarkEnd w:id="0"/>
+            <w:r>
+              <w:rPr>
+                <w:rFonts w:ascii="Consolas" w:hAnsi="Consolas"/>
+                <w:sz w:val="18"/>
+                <w:szCs w:val="18"/>
+              </w:rPr>
+              <w:br/>
+            </w:r>
             <w:r>
               <w:rPr>
                 <w:rFonts w:ascii="Consolas" w:hAnsi="Consolas"/>
@@ -932,8 +974,6 @@
               </w:rPr>
               <w:t>CONTENT</w:t>
             </w:r>
-            <w:bookmarkStart w:id="0" w:name="_GoBack"/>
-            <w:bookmarkEnd w:id="0"/>
             <w:r>
               <w:rPr>
                 <w:rFonts w:ascii="Consolas" w:hAnsi="Consolas"/>

</xml_diff>